<commit_message>
limpeza de detalhes desnecessarios dentro do artefato final do projeto
</commit_message>
<xml_diff>
--- a/gerar_relatorios/ME_gerar_relatorio.docx
+++ b/gerar_relatorios/ME_gerar_relatorio.docx
@@ -224,19 +224,7 @@
       </w:pPr>
       <w:r>
         <w:rPr/>
-        <w:t xml:space="preserve">O ator informa qual tipo de relatório deseja gerar </w:t>
-      </w:r>
-      <w:r>
-        <w:rPr/>
-        <w:t>segundo a regra de negócio RN1</w:t>
-      </w:r>
-      <w:r>
-        <w:rPr/>
-        <w:t xml:space="preserve">. </w:t>
-      </w:r>
-      <w:r>
-        <w:rPr/>
-        <w:t>(E1)</w:t>
+        <w:t>O ator informa qual tipo de relatório deseja gerar segundo a regra de negócio RN1. (E1)</w:t>
       </w:r>
     </w:p>
     <w:p>
@@ -251,15 +239,7 @@
       </w:pPr>
       <w:r>
         <w:rPr/>
-        <w:t>O sistema valida se existem dados para gerar o relatório selecionado, conforme regra de negócio (A</w:t>
-      </w:r>
-      <w:r>
-        <w:rPr/>
-        <w:t>2</w:t>
-      </w:r>
-      <w:r>
-        <w:rPr/>
-        <w:t>).</w:t>
+        <w:t>O sistema valida se existem dados para gerar o relatório selecionado, conforme regra de negócio (A2).</w:t>
       </w:r>
     </w:p>
     <w:p>
@@ -392,19 +372,7 @@
         <w:rPr>
           <w:u w:val="single"/>
         </w:rPr>
-        <w:t xml:space="preserve">Fluxos de </w:t>
-      </w:r>
-      <w:r>
-        <w:rPr>
-          <w:u w:val="single"/>
-        </w:rPr>
-        <w:t>Alternativos</w:t>
-      </w:r>
-      <w:r>
-        <w:rPr>
-          <w:u w:val="single"/>
-        </w:rPr>
-        <w:t>:</w:t>
+        <w:t>Fluxos de Alternativos:</w:t>
       </w:r>
     </w:p>
     <w:p>
@@ -511,7 +479,10 @@
         </w:rPr>
       </w:pPr>
       <w:r>
-        <w:rPr/>
+        <w:rPr>
+          <w:sz w:val="32"/>
+          <w:szCs w:val="32"/>
+        </w:rPr>
       </w:r>
     </w:p>
     <w:p>
@@ -554,7 +525,7 @@
         </w:tblBorders>
         <w:tblCellMar>
           <w:top w:w="55" w:type="dxa"/>
-          <w:left w:w="53" w:type="dxa"/>
+          <w:left w:w="52" w:type="dxa"/>
           <w:bottom w:w="55" w:type="dxa"/>
           <w:right w:w="55" w:type="dxa"/>
         </w:tblCellMar>
@@ -563,8 +534,8 @@
         <w:gridCol w:w="1300"/>
         <w:gridCol w:w="1417"/>
         <w:gridCol w:w="1316"/>
-        <w:gridCol w:w="3217"/>
-        <w:gridCol w:w="1817"/>
+        <w:gridCol w:w="3216"/>
+        <w:gridCol w:w="1818"/>
       </w:tblGrid>
       <w:tr>
         <w:trPr/>
@@ -636,7 +607,7 @@
         </w:tc>
         <w:tc>
           <w:tcPr>
-            <w:tcW w:w="3217" w:type="dxa"/>
+            <w:tcW w:w="3216" w:type="dxa"/>
             <w:tcBorders>
               <w:top w:val="single" w:sz="2" w:space="0" w:color="000000"/>
               <w:left w:val="single" w:sz="2" w:space="0" w:color="000000"/>
@@ -658,7 +629,7 @@
         </w:tc>
         <w:tc>
           <w:tcPr>
-            <w:tcW w:w="1817" w:type="dxa"/>
+            <w:tcW w:w="1818" w:type="dxa"/>
             <w:tcBorders>
               <w:top w:val="single" w:sz="2" w:space="0" w:color="000000"/>
               <w:left w:val="single" w:sz="2" w:space="0" w:color="000000"/>
@@ -760,7 +731,7 @@
         </w:tc>
         <w:tc>
           <w:tcPr>
-            <w:tcW w:w="3217" w:type="dxa"/>
+            <w:tcW w:w="3216" w:type="dxa"/>
             <w:tcBorders>
               <w:top w:val="single" w:sz="2" w:space="0" w:color="000000"/>
               <w:left w:val="single" w:sz="2" w:space="0" w:color="000000"/>
@@ -841,7 +812,7 @@
         </w:tc>
         <w:tc>
           <w:tcPr>
-            <w:tcW w:w="1817" w:type="dxa"/>
+            <w:tcW w:w="1818" w:type="dxa"/>
             <w:tcBorders>
               <w:top w:val="single" w:sz="2" w:space="0" w:color="000000"/>
               <w:left w:val="single" w:sz="2" w:space="0" w:color="000000"/>
@@ -1068,7 +1039,6 @@
         </w:tabs>
         <w:ind w:left="1440" w:hanging="360"/>
       </w:pPr>
-      <w:rPr/>
     </w:lvl>
     <w:lvl w:ilvl="1">
       <w:start w:val="1"/>
@@ -1081,7 +1051,6 @@
         </w:tabs>
         <w:ind w:left="1800" w:hanging="360"/>
       </w:pPr>
-      <w:rPr/>
     </w:lvl>
     <w:lvl w:ilvl="2">
       <w:start w:val="1"/>
@@ -1094,7 +1063,6 @@
         </w:tabs>
         <w:ind w:left="2160" w:hanging="360"/>
       </w:pPr>
-      <w:rPr/>
     </w:lvl>
     <w:lvl w:ilvl="3">
       <w:start w:val="1"/>
@@ -1107,7 +1075,6 @@
         </w:tabs>
         <w:ind w:left="2520" w:hanging="360"/>
       </w:pPr>
-      <w:rPr/>
     </w:lvl>
     <w:lvl w:ilvl="4">
       <w:start w:val="1"/>
@@ -1120,7 +1087,6 @@
         </w:tabs>
         <w:ind w:left="2880" w:hanging="360"/>
       </w:pPr>
-      <w:rPr/>
     </w:lvl>
     <w:lvl w:ilvl="5">
       <w:start w:val="1"/>
@@ -1133,7 +1099,6 @@
         </w:tabs>
         <w:ind w:left="3240" w:hanging="360"/>
       </w:pPr>
-      <w:rPr/>
     </w:lvl>
     <w:lvl w:ilvl="6">
       <w:start w:val="1"/>
@@ -1146,7 +1111,6 @@
         </w:tabs>
         <w:ind w:left="3600" w:hanging="360"/>
       </w:pPr>
-      <w:rPr/>
     </w:lvl>
     <w:lvl w:ilvl="7">
       <w:start w:val="1"/>
@@ -1159,7 +1123,6 @@
         </w:tabs>
         <w:ind w:left="3960" w:hanging="360"/>
       </w:pPr>
-      <w:rPr/>
     </w:lvl>
     <w:lvl w:ilvl="8">
       <w:start w:val="1"/>
@@ -1172,7 +1135,6 @@
         </w:tabs>
         <w:ind w:left="4320" w:hanging="360"/>
       </w:pPr>
-      <w:rPr/>
     </w:lvl>
   </w:abstractNum>
   <w:abstractNum w:abstractNumId="4">

</xml_diff>